<commit_message>
Added a tone of game programming
Added physics engine
Added player
Added article
Added walls
Added collision detection
Added jumping and movement with proper friction
Added assignment files
Added some custom sprites
Added auto generated files

etc...
alot more
</commit_message>
<xml_diff>
--- a/COMP710-2019-S2/students/nikkolas.diehl/Assignment 1 - Personal Game Project/TDD/Part 1.docx
+++ b/COMP710-2019-S2/students/nikkolas.diehl/Assignment 1 - Personal Game Project/TDD/Part 1.docx
@@ -51,7 +51,7 @@
         <mc:AlternateContent>
           <mc:Choice Requires="wps">
             <w:drawing>
-              <wp:anchor distT="0" distB="0" distL="114300" distR="114300" simplePos="0" relativeHeight="251659264" behindDoc="0" locked="0" layoutInCell="1" allowOverlap="1">
+              <wp:anchor distT="0" distB="0" distL="114300" distR="114300" simplePos="0" relativeHeight="251659264" behindDoc="0" locked="0" layoutInCell="1" allowOverlap="1" wp14:anchorId="09485209" wp14:editId="367FCBE2">
                 <wp:simplePos x="0" y="0"/>
                 <wp:positionH relativeFrom="margin">
                   <wp:align>center</wp:align>
@@ -135,31 +135,25 @@
         </w:rPr>
         <w:t>Logic and Technical Algorithm Descriptions:</w:t>
       </w:r>
-    </w:p>
-    <w:p>
-      <w:pPr>
-        <w:pStyle w:val="ListParagraph"/>
-        <w:numPr>
-          <w:ilvl w:val="0"/>
-          <w:numId w:val="1"/>
-        </w:numPr>
-        <w:rPr>
-          <w:rFonts w:cstheme="minorHAnsi"/>
-        </w:rPr>
-      </w:pPr>
-      <w:r>
-        <w:rPr>
-          <w:rFonts w:cstheme="minorHAnsi"/>
-        </w:rPr>
-        <w:t>The slow down mechanic will be an algorithm that stores your current position and arm movement as two separate variables and then another two variables as future movement. When any input is received it will update the future movement variables and then the algorithm will check if the future variables match the current position and arm movement. If they do not, it will force an update and in</w:t>
-      </w:r>
       <w:bookmarkStart w:id="0" w:name="_GoBack"/>
       <w:bookmarkEnd w:id="0"/>
-      <w:r>
-        <w:rPr>
-          <w:rFonts w:cstheme="minorHAnsi"/>
-        </w:rPr>
-        <w:t xml:space="preserve">crease the </w:t>
+    </w:p>
+    <w:p>
+      <w:pPr>
+        <w:pStyle w:val="ListParagraph"/>
+        <w:numPr>
+          <w:ilvl w:val="0"/>
+          <w:numId w:val="1"/>
+        </w:numPr>
+        <w:rPr>
+          <w:rFonts w:cstheme="minorHAnsi"/>
+        </w:rPr>
+      </w:pPr>
+      <w:r>
+        <w:rPr>
+          <w:rFonts w:cstheme="minorHAnsi"/>
+        </w:rPr>
+        <w:t xml:space="preserve">The slow down mechanic will be an algorithm that stores your current position and arm movement as two separate variables and then another two variables as future movement. When any input is received it will update the future movement variables and then the algorithm will check if the future variables match the current position and arm movement. If they do not, it will force an update and increase the </w:t>
       </w:r>
       <w:proofErr w:type="spellStart"/>
       <w:r>
@@ -467,6 +461,7 @@
           <w:id w:val="244307327"/>
           <w:citation/>
         </w:sdtPr>
+        <w:sdtEndPr/>
         <w:sdtContent>
           <w:r>
             <w:rPr>
@@ -509,6 +504,7 @@
           <w:id w:val="-1572574514"/>
           <w:citation/>
         </w:sdtPr>
+        <w:sdtEndPr/>
         <w:sdtContent>
           <w:r>
             <w:rPr>
@@ -758,6 +754,7 @@
           <w:id w:val="-1146663839"/>
           <w:citation/>
         </w:sdtPr>
+        <w:sdtEndPr/>
         <w:sdtContent>
           <w:r>
             <w:rPr>
@@ -824,6 +821,7 @@
           <w:id w:val="-1290043970"/>
           <w:citation/>
         </w:sdtPr>
+        <w:sdtEndPr/>
         <w:sdtContent>
           <w:r>
             <w:rPr>
@@ -849,6 +847,67 @@
               <w:noProof/>
             </w:rPr>
             <w:t>(Christopher, Rama, &amp; Baiherula, n.d.)</w:t>
+          </w:r>
+          <w:r>
+            <w:rPr>
+              <w:rFonts w:cstheme="minorHAnsi"/>
+            </w:rPr>
+            <w:fldChar w:fldCharType="end"/>
+          </w:r>
+        </w:sdtContent>
+      </w:sdt>
+    </w:p>
+    <w:p>
+      <w:pPr>
+        <w:pStyle w:val="ListParagraph"/>
+        <w:numPr>
+          <w:ilvl w:val="1"/>
+          <w:numId w:val="1"/>
+        </w:numPr>
+        <w:rPr>
+          <w:rFonts w:cstheme="minorHAnsi"/>
+        </w:rPr>
+      </w:pPr>
+      <w:r>
+        <w:rPr>
+          <w:rFonts w:cstheme="minorHAnsi"/>
+        </w:rPr>
+        <w:t xml:space="preserve">Algorithm for testing the distance between a point and a line from online source </w:t>
+      </w:r>
+      <w:sdt>
+        <w:sdtPr>
+          <w:rPr>
+            <w:rFonts w:cstheme="minorHAnsi"/>
+          </w:rPr>
+          <w:id w:val="1050503089"/>
+          <w:citation/>
+        </w:sdtPr>
+        <w:sdtEndPr/>
+        <w:sdtContent>
+          <w:r>
+            <w:rPr>
+              <w:rFonts w:cstheme="minorHAnsi"/>
+            </w:rPr>
+            <w:fldChar w:fldCharType="begin"/>
+          </w:r>
+          <w:r>
+            <w:rPr>
+              <w:rFonts w:cstheme="minorHAnsi"/>
+            </w:rPr>
+            <w:instrText xml:space="preserve"> CITATION AnT12 \l 5129 </w:instrText>
+          </w:r>
+          <w:r>
+            <w:rPr>
+              <w:rFonts w:cstheme="minorHAnsi"/>
+            </w:rPr>
+            <w:fldChar w:fldCharType="separate"/>
+          </w:r>
+          <w:r>
+            <w:rPr>
+              <w:rFonts w:cstheme="minorHAnsi"/>
+              <w:noProof/>
+            </w:rPr>
+            <w:t>(AnT, 2012)</w:t>
           </w:r>
           <w:r>
             <w:rPr>
@@ -1177,15 +1236,6 @@
   </w:abstractNum>
   <w:num w:numId="1">
     <w:abstractNumId w:val="0"/>
-    <w:lvlOverride w:ilvl="0"/>
-    <w:lvlOverride w:ilvl="1"/>
-    <w:lvlOverride w:ilvl="2"/>
-    <w:lvlOverride w:ilvl="3"/>
-    <w:lvlOverride w:ilvl="4"/>
-    <w:lvlOverride w:ilvl="5"/>
-    <w:lvlOverride w:ilvl="6"/>
-    <w:lvlOverride w:ilvl="7"/>
-    <w:lvlOverride w:ilvl="8"/>
   </w:num>
 </w:numbering>
 </file>
@@ -1313,6 +1363,7 @@
     <w:lsdException w:name="HTML Sample" w:semiHidden="1" w:unhideWhenUsed="1"/>
     <w:lsdException w:name="HTML Typewriter" w:semiHidden="1" w:unhideWhenUsed="1"/>
     <w:lsdException w:name="HTML Variable" w:semiHidden="1" w:unhideWhenUsed="1"/>
+    <w:lsdException w:name="Normal Table" w:semiHidden="1" w:unhideWhenUsed="1"/>
     <w:lsdException w:name="annotation subject" w:semiHidden="1" w:unhideWhenUsed="1"/>
     <w:lsdException w:name="No List" w:semiHidden="1" w:unhideWhenUsed="1"/>
     <w:lsdException w:name="Outline List 1" w:semiHidden="1" w:unhideWhenUsed="1"/>
@@ -1358,9 +1409,11 @@
     <w:lsdException w:name="Table Subtle 1" w:semiHidden="1" w:unhideWhenUsed="1"/>
     <w:lsdException w:name="Table Subtle 2" w:semiHidden="1" w:unhideWhenUsed="1"/>
     <w:lsdException w:name="Table Web 1" w:semiHidden="1" w:unhideWhenUsed="1"/>
+    <w:lsdException w:name="Table Web 2" w:semiHidden="1" w:unhideWhenUsed="1"/>
     <w:lsdException w:name="Table Web 3" w:semiHidden="1" w:unhideWhenUsed="1"/>
     <w:lsdException w:name="Balloon Text" w:semiHidden="1" w:unhideWhenUsed="1"/>
     <w:lsdException w:name="Table Grid" w:uiPriority="39"/>
+    <w:lsdException w:name="Table Theme" w:semiHidden="1" w:unhideWhenUsed="1"/>
     <w:lsdException w:name="Placeholder Text" w:semiHidden="1"/>
     <w:lsdException w:name="No Spacing" w:uiPriority="1" w:qFormat="1"/>
     <w:lsdException w:name="Light Shading" w:uiPriority="60"/>
@@ -1891,4 +1944,38 @@
     </a:ext>
   </a:extLst>
 </a:theme>
+</file>
+
+<file path=customXml/item1.xml><?xml version="1.0" encoding="utf-8"?>
+<b:Sources xmlns:b="http://schemas.openxmlformats.org/officeDocument/2006/bibliography" xmlns="http://schemas.openxmlformats.org/officeDocument/2006/bibliography" SelectedStyle="\APASixthEditionOfficeOnline.xsl" StyleName="APA" Version="6">
+  <b:Source>
+    <b:Tag>AnT12</b:Tag>
+    <b:SourceType>InternetSite</b:SourceType>
+    <b:Guid>{D1AF109D-71AE-4947-A572-91BBA37E43AC}</b:Guid>
+    <b:Author>
+      <b:Author>
+        <b:NameList>
+          <b:Person>
+            <b:Last>AnT</b:Last>
+          </b:Person>
+        </b:NameList>
+      </b:Author>
+    </b:Author>
+    <b:Title>How to check if a point lies on a line between 2 other points</b:Title>
+    <b:InternetSiteTitle>stackoverflow.com</b:InternetSiteTitle>
+    <b:Year>2012</b:Year>
+    <b:Month>August</b:Month>
+    <b:Day>10</b:Day>
+    <b:URL>https://stackoverflow.com/questions/11907947/how-to-check-if-a-point-lies-on-a-line-between-2-other-points</b:URL>
+    <b:RefOrder>1</b:RefOrder>
+  </b:Source>
+</b:Sources>
+</file>
+
+<file path=customXml/itemProps1.xml><?xml version="1.0" encoding="utf-8"?>
+<ds:datastoreItem xmlns:ds="http://schemas.openxmlformats.org/officeDocument/2006/customXml" ds:itemID="{558DAADE-6EFF-4EA7-BB44-715A94B60467}">
+  <ds:schemaRefs>
+    <ds:schemaRef ds:uri="http://schemas.openxmlformats.org/officeDocument/2006/bibliography"/>
+  </ds:schemaRefs>
+</ds:datastoreItem>
 </file>
</xml_diff>